<commit_message>
Machine learning for predictive data analytics in medicine: A review illustrated by cardiovascular and nuclear medicine examples
Com a emergência de novas tecnologias, uma grande quantidade de dados é registada, oferecendo perspectivas interessantes com a aprendizagem de máquinas para a análise preditiva de dados. A aprendizagem mecânica é um conjunto de métodos que processam dados para modelar um problema de aprendizagem. Algoritmos de aprendizagem supervisionada por máquinas consistem em utilizar dados anotados para construir o modelo. Esta categoria permite resolver problemas de análise de dados de previsão.
</commit_message>
<xml_diff>
--- a/Bibliografia /Revistascientificas_Q2/Machine learning for predictive data analytics in medicine- A review illustrated by cardiovascular and nuclear medicine examples/Machine learning for predictive data analytics in medicine.docx
+++ b/Bibliografia /Revistascientificas_Q2/Machine learning for predictive data analytics in medicine- A review illustrated by cardiovascular and nuclear medicine examples/Machine learning for predictive data analytics in medicine.docx
@@ -4,6 +4,7 @@
   <w:body>
     <w:p>
       <w:pPr>
+        <w:jc w:val="both"/>
         <w:rPr>
           <w:rFonts w:ascii="Times New Roman" w:eastAsia="Times New Roman" w:hAnsi="Times New Roman" w:cs="Times New Roman"/>
           <w:lang w:eastAsia="en-GB"/>
@@ -17,9 +18,20 @@
         <w:t>Machine learning for predictive data analytics in medicine: A review illustrated by cardiovascular and nuclear medicine examples</w:t>
       </w:r>
     </w:p>
-    <w:p/>
-    <w:p/>
-    <w:p>
+    <w:p>
+      <w:pPr>
+        <w:jc w:val="both"/>
+      </w:pPr>
+    </w:p>
+    <w:p>
+      <w:pPr>
+        <w:jc w:val="both"/>
+      </w:pPr>
+    </w:p>
+    <w:p>
+      <w:pPr>
+        <w:jc w:val="both"/>
+      </w:pPr>
       <w:r>
         <w:fldChar w:fldCharType="begin" w:fldLock="1"/>
       </w:r>
@@ -39,7 +51,11 @@
         <w:fldChar w:fldCharType="end"/>
       </w:r>
     </w:p>
-    <w:p/>
+    <w:p>
+      <w:pPr>
+        <w:jc w:val="both"/>
+      </w:pPr>
+    </w:p>
     <w:p>
       <w:pPr>
         <w:widowControl w:val="0"/>
@@ -47,6 +63,7 @@
         <w:autoSpaceDN w:val="0"/>
         <w:adjustRightInd w:val="0"/>
         <w:ind w:left="480" w:hanging="480"/>
+        <w:jc w:val="both"/>
         <w:rPr>
           <w:rFonts w:ascii="Calibri" w:hAnsi="Calibri"/>
           <w:noProof/>
@@ -102,13 +119,21 @@
       </w:r>
     </w:p>
     <w:p>
+      <w:pPr>
+        <w:jc w:val="both"/>
+      </w:pPr>
       <w:r>
         <w:fldChar w:fldCharType="end"/>
       </w:r>
     </w:p>
-    <w:p/>
-    <w:p>
-      <w:pPr>
+    <w:p>
+      <w:pPr>
+        <w:jc w:val="both"/>
+      </w:pPr>
+    </w:p>
+    <w:p>
+      <w:pPr>
+        <w:jc w:val="both"/>
         <w:rPr>
           <w:lang w:val="pt-BR"/>
         </w:rPr>
@@ -122,30 +147,85 @@
     </w:p>
     <w:p>
       <w:pPr>
-        <w:rPr>
-          <w:lang w:val="pt-BR"/>
-        </w:rPr>
-      </w:pPr>
-    </w:p>
-    <w:p>
-      <w:pPr>
-        <w:rPr>
-          <w:lang w:val="pt-BR"/>
-        </w:rPr>
-      </w:pPr>
-    </w:p>
-    <w:p>
-      <w:pPr>
-        <w:rPr>
-          <w:lang w:val="pt-BR"/>
-        </w:rPr>
-      </w:pPr>
-      <w:r>
-        <w:rPr>
-          <w:lang w:val="pt-BR"/>
-        </w:rPr>
-        <w:t>A medicina baseada em provas permite ao médico avaliar a relação risco-benefício de um tratamento através da definição e dos dados. As escolhas baseadas no risco podem ser feitas pelo médico, utilizando informações diferentes. Com o surgimento de novas tecnologias, um grande A quantidade de dados é registada oferecendo perspectivas interessantes com a aprendizagem de máquinas para a análise preditiva de dados. A aprendizagem mecânica é um conjunto de métodos que processam dados para modelar um problema de aprendizagem. Algoritmos de aprendizagem de máquinas supervisionados consistem em utilizar dados anotados para construir o modelo. Esta categoria permite resolver problemas de análise de dados de previsão. Neste artigo, detalhamos o uso de algoritmos de aprendizagem supervisionada de máquinas para problemas de análise de dados preditivos em medicina. No campo da medicina, os dados podem ser divididos em duas categorias: imagens médicas e outros dados. Para uma maior brevidade, a nossa revisão trata de qualquer tipo de dados médicos, excluindo imagens. Neste artigo, oferecemos uma discussão em torno de quatro abordagens de aprendizagem supervisionada por máquinas: baseada na informação, baseada na semelhança, baseada na probabilidade e baseada em erros. Cada método é ilustrado com exemplos detalhados de medicina cardiovascular e nuclear. A nossa revisão mostra que os métodos de conjunto de modelos (ME) e máquina vectorial de suporte (SVM) são os mais populares. SVM, ME e redes neurais artificiais conduzem frequentemente a melhores resultados do que os dados por outros algoritmos. Nos próximos anos, mais estudos, mais dados, mais ferramentas e mais métodos serão, com certeza, propostos.</w:t>
-      </w:r>
+        <w:jc w:val="both"/>
+        <w:rPr>
+          <w:lang w:val="pt-BR"/>
+        </w:rPr>
+      </w:pPr>
+    </w:p>
+    <w:p>
+      <w:pPr>
+        <w:jc w:val="both"/>
+        <w:rPr>
+          <w:lang w:val="pt-BR"/>
+        </w:rPr>
+      </w:pPr>
+    </w:p>
+    <w:p>
+      <w:pPr>
+        <w:jc w:val="both"/>
+        <w:rPr>
+          <w:lang w:val="pt-BR"/>
+        </w:rPr>
+      </w:pPr>
+      <w:r>
+        <w:rPr>
+          <w:lang w:val="pt-BR"/>
+        </w:rPr>
+        <w:t>A medicina baseada em provas permite ao médico avaliar a relação risco-benefício de um tratamento através da definição e dos dados. As escolhas baseadas no risco podem ser feitas pelo médico utilizando informações diferentes. Com a emergência de novas tecnologias, uma grande quantidade de dados é registada, oferecendo perspectivas interessantes com a aprendizagem de máquinas para a análise preditiva de dados. A aprendizagem mecânica é um conjunto de métodos que processam dados para modelar um problema de aprendizagem. Algoritmos de aprendizagem supervisionada por máquinas consistem em utilizar dados anotados para construir o modelo. Esta categoria permite resolver problemas de análise de dados de previsão. Neste artigo, detalhamos a utilização de algoritmos de aprendizagem supervisionada de máquinas para a previsão de problemas de análise de dados em medicina. No campo médico, os dados podem ser divididos em duas categorias: imagens médicas e outros dados. Para uma maior brevidade, a nossa revisão trata de qualquer tipo de dados médicos, excluindo imagens. Neste artigo, oferecemos uma discussão em torno de quatro abordagens de aprendizagem supervisionada por máquinas: abordagens baseadas na informação, baseadas na semelhança, baseadas na probabilidade e baseadas em erros. Cada método é ilustrado com exemplos detalhados de medicina cardiovascular e nuclear. A nossa revisão mostra que o conjunto de modelos (ME) e a máquina vectorial de suporte (SVM) são os métodos mais populares. SVM, ME e redes neurais artificiais conduzem frequentemente a melhores resultados do que os dados por outros algoritmos. Nos próximos anos, mais estudos, mais dados, mais ferramentas e mais métodos serão, com certeza, propostos.</w:t>
+      </w:r>
+    </w:p>
+    <w:p>
+      <w:pPr>
+        <w:jc w:val="both"/>
+        <w:rPr>
+          <w:lang w:val="pt-BR"/>
+        </w:rPr>
+      </w:pPr>
+    </w:p>
+    <w:p>
+      <w:pPr>
+        <w:jc w:val="both"/>
+        <w:rPr>
+          <w:lang w:val="pt-BR"/>
+        </w:rPr>
+      </w:pPr>
+      <w:r>
+        <w:rPr>
+          <w:lang w:val="pt-BR"/>
+        </w:rPr>
+        <w:t xml:space="preserve">Conclusão: </w:t>
+      </w:r>
+    </w:p>
+    <w:p>
+      <w:pPr>
+        <w:jc w:val="both"/>
+        <w:rPr>
+          <w:lang w:val="pt-BR"/>
+        </w:rPr>
+      </w:pPr>
+    </w:p>
+    <w:p>
+      <w:pPr>
+        <w:jc w:val="both"/>
+        <w:rPr>
+          <w:lang w:val="pt-BR"/>
+        </w:rPr>
+      </w:pPr>
+      <w:r>
+        <w:rPr>
+          <w:lang w:val="pt-BR"/>
+        </w:rPr>
+        <w:t>As aplicações de aprendizagem de máquinas estão a crescer no campo da medicina. Nos próximos anos, mais estudos, mais dados, mais ferramentas e mais métodos serão, com certeza, propostos.</w:t>
+      </w:r>
+    </w:p>
+    <w:p>
+      <w:pPr>
+        <w:jc w:val="both"/>
+        <w:rPr>
+          <w:lang w:val="pt-BR"/>
+        </w:rPr>
+      </w:pPr>
     </w:p>
     <w:sectPr>
       <w:pgSz w:w="11906" w:h="16838"/>
@@ -882,7 +962,7 @@
 </file>
 
 <file path=customXml/itemProps1.xml><?xml version="1.0" encoding="utf-8"?>
-<ds:datastoreItem xmlns:ds="http://schemas.openxmlformats.org/officeDocument/2006/customXml" ds:itemID="{802EBE4C-D290-8A47-A002-C714310540D9}">
+<ds:datastoreItem xmlns:ds="http://schemas.openxmlformats.org/officeDocument/2006/customXml" ds:itemID="{66218F74-0848-794E-BCFA-A639C61CF499}">
   <ds:schemaRefs>
     <ds:schemaRef ds:uri="http://schemas.openxmlformats.org/officeDocument/2006/bibliography"/>
   </ds:schemaRefs>

</xml_diff>